<commit_message>
changed roadmap and deleted codeql analysis as sequrity of code is no concern
</commit_message>
<xml_diff>
--- a/plans/Roadmap.docx
+++ b/plans/Roadmap.docx
@@ -24,11 +24,13 @@
           <w:numId w:val="1"/>
         </w:numPr>
         <w:rPr>
-          <w:lang w:val="ru-RU"/>
-        </w:rPr>
-      </w:pPr>
-      <w:r>
-        <w:rPr>
+          <w:strike/>
+          <w:lang w:val="ru-RU"/>
+        </w:rPr>
+      </w:pPr>
+      <w:r>
+        <w:rPr>
+          <w:strike/>
           <w:lang w:val="ru-RU"/>
         </w:rPr>
         <w:t xml:space="preserve">Выбрать фреймворк для создания десктопных приложений (пример можно взять </w:t>
@@ -37,6 +39,7 @@
         <w:r>
           <w:rPr>
             <w:rStyle w:val="Hyperlink"/>
+            <w:strike/>
             <w:lang w:val="ru-RU"/>
           </w:rPr>
           <w:t>отсюда</w:t>
@@ -44,6 +47,7 @@
       </w:hyperlink>
       <w:r>
         <w:rPr>
+          <w:strike/>
           <w:lang w:val="ru-RU"/>
         </w:rPr>
         <w:t>);</w:t>
@@ -57,11 +61,13 @@
           <w:numId w:val="1"/>
         </w:numPr>
         <w:rPr>
-          <w:lang w:val="ru-RU"/>
-        </w:rPr>
-      </w:pPr>
-      <w:r>
-        <w:rPr>
+          <w:strike/>
+          <w:lang w:val="ru-RU"/>
+        </w:rPr>
+      </w:pPr>
+      <w:r>
+        <w:rPr>
+          <w:strike/>
           <w:lang w:val="ru-RU"/>
         </w:rPr>
         <w:t xml:space="preserve">Написать </w:t>
@@ -70,12 +76,14 @@
         <w:r>
           <w:rPr>
             <w:rStyle w:val="Hyperlink"/>
+            <w:strike/>
           </w:rPr>
           <w:t>SRS</w:t>
         </w:r>
         <w:r>
           <w:rPr>
             <w:rStyle w:val="Hyperlink"/>
+            <w:strike/>
             <w:lang w:val="ru-RU"/>
           </w:rPr>
           <w:t xml:space="preserve"> документ</w:t>
@@ -83,27 +91,37 @@
       </w:hyperlink>
       <w:r>
         <w:rPr>
-          <w:lang w:val="ru-RU"/>
-        </w:rPr>
-        <w:t xml:space="preserve"> (</w:t>
-      </w:r>
-      <w:r>
-        <w:rPr>
-          <w:lang w:val="ru-RU"/>
-        </w:rPr>
-        <w:t>я займусь</w:t>
-      </w:r>
-      <w:r>
-        <w:rPr>
-          <w:lang w:val="ru-RU"/>
-        </w:rPr>
-        <w:t>)</w:t>
-      </w:r>
-      <w:r>
-        <w:rPr>
-          <w:lang w:val="ru-RU"/>
-        </w:rPr>
-        <w:t>.</w:t>
+          <w:strike/>
+          <w:lang w:val="ru-RU"/>
+        </w:rPr>
+        <w:t xml:space="preserve"> (я займусь).</w:t>
+      </w:r>
+    </w:p>
+    <w:p>
+      <w:pPr>
+        <w:pStyle w:val="ListParagraph"/>
+        <w:numPr>
+          <w:ilvl w:val="0"/>
+          <w:numId w:val="1"/>
+        </w:numPr>
+        <w:rPr>
+          <w:lang w:val="ru-RU"/>
+        </w:rPr>
+      </w:pPr>
+      <w:r>
+        <w:rPr>
+          <w:lang w:val="ru-RU"/>
+        </w:rPr>
+        <w:t xml:space="preserve">Понять, как сериализировать код на </w:t>
+      </w:r>
+      <w:r>
+        <w:t>C</w:t>
+      </w:r>
+      <w:r>
+        <w:rPr>
+          <w:lang w:val="ru-RU"/>
+        </w:rPr>
+        <w:t>++</w:t>
       </w:r>
     </w:p>
     <w:p>
@@ -177,7 +195,6 @@
           </w:rPr>
           <w:t xml:space="preserve">UML Class </w:t>
         </w:r>
-        <w:proofErr w:type="spellStart"/>
         <w:r>
           <w:rPr>
             <w:rStyle w:val="Hyperlink"/>
@@ -185,7 +202,6 @@
           </w:rPr>
           <w:t>Diagram</w:t>
         </w:r>
-        <w:proofErr w:type="spellEnd"/>
       </w:hyperlink>
       <w:r>
         <w:rPr>
@@ -244,14 +260,12 @@
         </w:rPr>
         <w:t>’</w:t>
       </w:r>
-      <w:proofErr w:type="spellStart"/>
       <w:r>
         <w:rPr>
           <w:lang w:val="ru-RU"/>
         </w:rPr>
         <w:t>ами</w:t>
       </w:r>
-      <w:proofErr w:type="spellEnd"/>
       <w:r>
         <w:rPr>
           <w:lang w:val="ru-RU"/>
@@ -371,16 +385,8 @@
         <w:rPr>
           <w:lang w:val="ru-RU"/>
         </w:rPr>
-        <w:t xml:space="preserve">как я слышал, он используется для «упаковки» окружения и зависимостей, чтобы переносить можно было, </w:t>
-      </w:r>
-      <w:proofErr w:type="spellStart"/>
-      <w:r>
-        <w:rPr>
-          <w:lang w:val="ru-RU"/>
-        </w:rPr>
-        <w:t>что-ли</w:t>
-      </w:r>
-      <w:proofErr w:type="spellEnd"/>
+        <w:t>как я слышал, он используется для «упаковки» окружения и зависимостей, чтобы переносить можно было, что-ли</w:t>
+      </w:r>
       <w:r>
         <w:rPr>
           <w:lang w:val="ru-RU"/>
@@ -392,20 +398,6 @@
           <w:lang w:val="ru-RU"/>
         </w:rPr>
         <w:t>;</w:t>
-      </w:r>
-    </w:p>
-    <w:p>
-      <w:pPr>
-        <w:pStyle w:val="Heading1"/>
-        <w:rPr>
-          <w:lang w:val="ru-RU"/>
-        </w:rPr>
-      </w:pPr>
-      <w:r>
-        <w:rPr>
-          <w:lang w:val="ru-RU"/>
-        </w:rPr>
-        <w:t>Организационные вопросы:</w:t>
       </w:r>
     </w:p>
     <w:p>
@@ -413,7 +405,7 @@
         <w:pStyle w:val="ListParagraph"/>
         <w:numPr>
           <w:ilvl w:val="0"/>
-          <w:numId w:val="3"/>
+          <w:numId w:val="2"/>
         </w:numPr>
         <w:rPr>
           <w:lang w:val="ru-RU"/>

</xml_diff>